<commit_message>
fixed class diagram and a bug
</commit_message>
<xml_diff>
--- a/ex3/B21 Ex03 LiavTurkia 323081950 DanBarakSportes 227367455/B21 Ex03 Liav 323081950 Dan 227367455.docx
+++ b/ex3/B21 Ex03 LiavTurkia 323081950 DanBarakSportes 227367455/B21 Ex03 Liav 323081950 Dan 227367455.docx
@@ -48,13 +48,8 @@
           <w:numId w:val="2"/>
         </w:numPr>
       </w:pPr>
-      <w:proofErr w:type="spellStart"/>
-      <w:r>
-        <w:t>GarageLogic</w:t>
-      </w:r>
-      <w:proofErr w:type="spellEnd"/>
-      <w:r>
-        <w:t xml:space="preserve"> (project)</w:t>
+      <w:r>
+        <w:t>GarageLogic (project)</w:t>
       </w:r>
     </w:p>
     <w:p>
@@ -65,19 +60,9 @@
           <w:numId w:val="2"/>
         </w:numPr>
       </w:pPr>
-      <w:proofErr w:type="spellStart"/>
-      <w:r>
-        <w:t>ValueOutOfRangeException</w:t>
-      </w:r>
-      <w:proofErr w:type="spellEnd"/>
-      <w:r>
-        <w:t xml:space="preserve"> (class) – Exception type thrown when a value was not within a certain range of </w:t>
-      </w:r>
-      <w:proofErr w:type="gramStart"/>
-      <w:r>
-        <w:t>values</w:t>
-      </w:r>
-      <w:proofErr w:type="gramEnd"/>
+      <w:r>
+        <w:t>ValueOutOfRangeException (class) – Exception type thrown when a value was not within a certain range of values</w:t>
+      </w:r>
     </w:p>
     <w:p>
       <w:pPr>
@@ -103,13 +88,8 @@
         </w:numPr>
       </w:pPr>
       <w:r>
-        <w:t xml:space="preserve">Garage (class) – manages the registration of vehicles to owners and their </w:t>
-      </w:r>
-      <w:proofErr w:type="gramStart"/>
-      <w:r>
-        <w:t>statuses</w:t>
-      </w:r>
-      <w:proofErr w:type="gramEnd"/>
+        <w:t>Garage (class) – manages the registration of vehicles to owners and their statuses</w:t>
+      </w:r>
     </w:p>
     <w:p>
       <w:pPr>
@@ -120,13 +100,8 @@
         </w:numPr>
       </w:pPr>
       <w:r>
-        <w:t xml:space="preserve">Owner (class) – Represents the information of an owner who can register a vehicle in the </w:t>
-      </w:r>
-      <w:proofErr w:type="gramStart"/>
-      <w:r>
-        <w:t>garage</w:t>
-      </w:r>
-      <w:proofErr w:type="gramEnd"/>
+        <w:t>Owner (class) – Represents the information of an owner who can register a vehicle in the garage</w:t>
+      </w:r>
     </w:p>
     <w:p>
       <w:pPr>
@@ -136,19 +111,12 @@
           <w:numId w:val="2"/>
         </w:numPr>
       </w:pPr>
-      <w:proofErr w:type="spellStart"/>
-      <w:r>
-        <w:t>VehicleRegistration</w:t>
-      </w:r>
-      <w:proofErr w:type="spellEnd"/>
-      <w:r>
-        <w:t xml:space="preserve"> (class) – Represents a registered vehicle in a garage, with the actual vehicle and the owner who registered </w:t>
-      </w:r>
-      <w:proofErr w:type="gramStart"/>
+      <w:r>
+        <w:t xml:space="preserve">VehicleRegistration (class) – Represents a registered vehicle in a garage, with the actual vehicle and the owner who registered </w:t>
+      </w:r>
       <w:r>
         <w:t>it</w:t>
       </w:r>
-      <w:proofErr w:type="gramEnd"/>
     </w:p>
     <w:p>
       <w:pPr>
@@ -158,27 +126,9 @@
           <w:numId w:val="2"/>
         </w:numPr>
       </w:pPr>
-      <w:proofErr w:type="spellStart"/>
-      <w:r>
-        <w:t>eVehicleStatus</w:t>
-      </w:r>
-      <w:proofErr w:type="spellEnd"/>
-      <w:r>
-        <w:t xml:space="preserve"> (</w:t>
-      </w:r>
-      <w:proofErr w:type="spellStart"/>
-      <w:r>
-        <w:t>enum</w:t>
-      </w:r>
-      <w:proofErr w:type="spellEnd"/>
-      <w:r>
-        <w:t xml:space="preserve">) – Potential status values for a registered vehicle in a garage, including None for use in the </w:t>
-      </w:r>
-      <w:proofErr w:type="gramStart"/>
-      <w:r>
-        <w:t>filtering</w:t>
-      </w:r>
-      <w:proofErr w:type="gramEnd"/>
+      <w:r>
+        <w:t>eVehicleStatus (enum) – Potential status values for a registered vehicle in a garage, including None for use in the filtering</w:t>
+      </w:r>
     </w:p>
     <w:p>
       <w:pPr>
@@ -207,13 +157,8 @@
         <w:t>Components</w:t>
       </w:r>
       <w:r>
-        <w:t xml:space="preserve"> (namespace) – Components that make up a </w:t>
-      </w:r>
-      <w:proofErr w:type="gramStart"/>
-      <w:r>
-        <w:t>Vehicle</w:t>
-      </w:r>
-      <w:proofErr w:type="gramEnd"/>
+        <w:t xml:space="preserve"> (namespace) – Components that make up a Vehicle</w:t>
+      </w:r>
     </w:p>
     <w:p>
       <w:pPr>
@@ -224,13 +169,8 @@
         </w:numPr>
       </w:pPr>
       <w:r>
-        <w:t xml:space="preserve">Engine (abstract class) – Base class for an Engine component, which the vehicle </w:t>
-      </w:r>
-      <w:proofErr w:type="gramStart"/>
-      <w:r>
-        <w:t>uses</w:t>
-      </w:r>
-      <w:proofErr w:type="gramEnd"/>
+        <w:t>Engine (abstract class) – Base class for an Engine component, which the vehicle uses</w:t>
+      </w:r>
     </w:p>
     <w:p>
       <w:pPr>
@@ -240,19 +180,9 @@
           <w:numId w:val="2"/>
         </w:numPr>
       </w:pPr>
-      <w:proofErr w:type="spellStart"/>
-      <w:r>
-        <w:t>ElectricEngine</w:t>
-      </w:r>
-      <w:proofErr w:type="spellEnd"/>
-      <w:r>
-        <w:t xml:space="preserve"> (class) – Subclass of Engine that represents an engine that runs on electricity, and it’s associated </w:t>
-      </w:r>
-      <w:proofErr w:type="gramStart"/>
-      <w:r>
-        <w:t>data</w:t>
-      </w:r>
-      <w:proofErr w:type="gramEnd"/>
+      <w:r>
+        <w:t>ElectricEngine (class) – Subclass of Engine that represents an engine that runs on electricity, and it’s associated data</w:t>
+      </w:r>
     </w:p>
     <w:p>
       <w:pPr>
@@ -262,22 +192,12 @@
           <w:numId w:val="2"/>
         </w:numPr>
       </w:pPr>
-      <w:proofErr w:type="spellStart"/>
-      <w:r>
-        <w:t>FuelEngine</w:t>
-      </w:r>
-      <w:proofErr w:type="spellEnd"/>
-      <w:r>
-        <w:t xml:space="preserve"> (class)</w:t>
-      </w:r>
-      <w:r>
-        <w:t xml:space="preserve"> – Subclass of Engine that represents an engine that runs on fuel, and it’s associated </w:t>
-      </w:r>
-      <w:proofErr w:type="gramStart"/>
-      <w:r>
-        <w:t>data</w:t>
-      </w:r>
-      <w:proofErr w:type="gramEnd"/>
+      <w:r>
+        <w:t>FuelEngine (class)</w:t>
+      </w:r>
+      <w:r>
+        <w:t xml:space="preserve"> – Subclass of Engine that represents an engine that runs on fuel, and it’s associated data</w:t>
+      </w:r>
     </w:p>
     <w:p>
       <w:pPr>
@@ -287,35 +207,9 @@
           <w:numId w:val="2"/>
         </w:numPr>
       </w:pPr>
-      <w:proofErr w:type="spellStart"/>
-      <w:r>
-        <w:t>eFuelType</w:t>
-      </w:r>
-      <w:proofErr w:type="spellEnd"/>
-      <w:r>
-        <w:t xml:space="preserve"> (</w:t>
-      </w:r>
-      <w:proofErr w:type="spellStart"/>
-      <w:r>
-        <w:t>enum</w:t>
-      </w:r>
-      <w:proofErr w:type="spellEnd"/>
-      <w:r>
-        <w:t xml:space="preserve">) – Which type of fuel the </w:t>
-      </w:r>
-      <w:proofErr w:type="spellStart"/>
-      <w:r>
-        <w:t>FuelEngine</w:t>
-      </w:r>
-      <w:proofErr w:type="spellEnd"/>
-      <w:r>
-        <w:t xml:space="preserve"> </w:t>
-      </w:r>
-      <w:proofErr w:type="gramStart"/>
-      <w:r>
-        <w:t>uses</w:t>
-      </w:r>
-      <w:proofErr w:type="gramEnd"/>
+      <w:r>
+        <w:t>eFuelType (enum) – Which type of fuel the FuelEngine uses</w:t>
+      </w:r>
     </w:p>
     <w:p>
       <w:pPr>
@@ -326,15 +220,7 @@
         </w:numPr>
       </w:pPr>
       <w:r>
-        <w:t xml:space="preserve">Wheel (class) – Represents a Wheel component for the vehicle, and also stores </w:t>
-      </w:r>
-      <w:proofErr w:type="gramStart"/>
-      <w:r>
-        <w:t>it’s</w:t>
-      </w:r>
-      <w:proofErr w:type="gramEnd"/>
-      <w:r>
-        <w:t xml:space="preserve"> specification and pressure (current and max)</w:t>
+        <w:t>Wheel (class) – Represents a Wheel component for the vehicle, and also stores it’s specification and pressure (current and max)</w:t>
       </w:r>
     </w:p>
     <w:p>
@@ -357,13 +243,8 @@
           <w:numId w:val="2"/>
         </w:numPr>
       </w:pPr>
-      <w:proofErr w:type="spellStart"/>
-      <w:r>
-        <w:t>PropertyRequirement</w:t>
-      </w:r>
-      <w:proofErr w:type="spellEnd"/>
-      <w:r>
-        <w:t xml:space="preserve"> (abstract class) – Base class for a property requirement, which specifies a type of constraint that a required property needs on its value. Used to validate user input dynamically.</w:t>
+      <w:r>
+        <w:t>PropertyRequirement (abstract class) – Base class for a property requirement, which specifies a type of constraint that a required property needs on its value. Used to validate user input dynamically.</w:t>
       </w:r>
     </w:p>
     <w:p>
@@ -374,33 +255,15 @@
           <w:numId w:val="2"/>
         </w:numPr>
       </w:pPr>
-      <w:proofErr w:type="spellStart"/>
-      <w:r>
-        <w:t>TypeRequirement</w:t>
-      </w:r>
-      <w:proofErr w:type="spellEnd"/>
-      <w:r>
-        <w:t xml:space="preserve"> (class) – A </w:t>
-      </w:r>
-      <w:proofErr w:type="spellStart"/>
-      <w:r>
-        <w:t>PropertyRequirement</w:t>
-      </w:r>
-      <w:proofErr w:type="spellEnd"/>
-      <w:r>
-        <w:t xml:space="preserve"> that requires the value to be </w:t>
+      <w:r>
+        <w:t xml:space="preserve">TypeRequirement (class) – A PropertyRequirement that requires the value to be </w:t>
       </w:r>
       <w:r>
         <w:t xml:space="preserve">of </w:t>
       </w:r>
       <w:r>
-        <w:t xml:space="preserve">a certain </w:t>
-      </w:r>
-      <w:proofErr w:type="gramStart"/>
-      <w:r>
-        <w:t>type</w:t>
-      </w:r>
-      <w:proofErr w:type="gramEnd"/>
+        <w:t>a certain type</w:t>
+      </w:r>
     </w:p>
     <w:p>
       <w:pPr>
@@ -410,27 +273,9 @@
           <w:numId w:val="2"/>
         </w:numPr>
       </w:pPr>
-      <w:proofErr w:type="spellStart"/>
-      <w:r>
-        <w:t>MinimumRequirement</w:t>
-      </w:r>
-      <w:proofErr w:type="spellEnd"/>
-      <w:r>
-        <w:t xml:space="preserve"> (class) – A </w:t>
-      </w:r>
-      <w:proofErr w:type="spellStart"/>
-      <w:r>
-        <w:t>TypeRequirement</w:t>
-      </w:r>
-      <w:proofErr w:type="spellEnd"/>
-      <w:r>
-        <w:t xml:space="preserve"> that requires the value to be greater or equal to some minimum </w:t>
-      </w:r>
-      <w:proofErr w:type="gramStart"/>
-      <w:r>
-        <w:t>value</w:t>
-      </w:r>
-      <w:proofErr w:type="gramEnd"/>
+      <w:r>
+        <w:t>MinimumRequirement (class) – A TypeRequirement that requires the value to be greater or equal to some minimum value</w:t>
+      </w:r>
     </w:p>
     <w:p>
       <w:pPr>
@@ -440,43 +285,8 @@
           <w:numId w:val="2"/>
         </w:numPr>
       </w:pPr>
-      <w:proofErr w:type="spellStart"/>
-      <w:r>
-        <w:t>Range</w:t>
-      </w:r>
-      <w:r>
-        <w:t>Requirement</w:t>
-      </w:r>
-      <w:proofErr w:type="spellEnd"/>
-      <w:r>
-        <w:t xml:space="preserve"> (class) – A </w:t>
-      </w:r>
-      <w:proofErr w:type="spellStart"/>
-      <w:r>
-        <w:t>TypeRequirement</w:t>
-      </w:r>
-      <w:proofErr w:type="spellEnd"/>
-      <w:r>
-        <w:t xml:space="preserve"> that requires the value to </w:t>
-      </w:r>
-      <w:r>
-        <w:t>be within a range [</w:t>
-      </w:r>
-      <w:proofErr w:type="spellStart"/>
-      <w:r>
-        <w:t>MinValue</w:t>
-      </w:r>
-      <w:proofErr w:type="spellEnd"/>
-      <w:r>
-        <w:t xml:space="preserve">, </w:t>
-      </w:r>
-      <w:proofErr w:type="spellStart"/>
-      <w:r>
-        <w:t>MaxValue</w:t>
-      </w:r>
-      <w:proofErr w:type="spellEnd"/>
-      <w:r>
-        <w:t>]</w:t>
+      <w:r>
+        <w:t>RangeRequirement (class) – A TypeRequirement that requires the value to be within a range [MinValue, MaxValue]</w:t>
       </w:r>
     </w:p>
     <w:p>
@@ -488,21 +298,8 @@
         </w:numPr>
       </w:pPr>
       <w:r>
-        <w:t xml:space="preserve">Types (namespace) – Collection of types that generate a type of vehicle, used in </w:t>
-      </w:r>
-      <w:proofErr w:type="spellStart"/>
-      <w:r>
-        <w:t>VehicleFactory</w:t>
-      </w:r>
-      <w:proofErr w:type="spellEnd"/>
-      <w:r>
-        <w:t xml:space="preserve"> to define new preset vehicle </w:t>
-      </w:r>
-      <w:proofErr w:type="gramStart"/>
-      <w:r>
-        <w:t>types</w:t>
-      </w:r>
-      <w:proofErr w:type="gramEnd"/>
+        <w:t>Types (namespace) – Collection of types that generate a type of vehicle, used in VehicleFactory to define new preset vehicle types</w:t>
+      </w:r>
     </w:p>
     <w:p>
       <w:pPr>
@@ -512,44 +309,15 @@
           <w:numId w:val="2"/>
         </w:numPr>
       </w:pPr>
-      <w:proofErr w:type="spellStart"/>
-      <w:r>
-        <w:t>VehicleType</w:t>
-      </w:r>
-      <w:proofErr w:type="spellEnd"/>
-      <w:r>
-        <w:t xml:space="preserve"> (abstract class) – Base class for vehicle </w:t>
-      </w:r>
-      <w:proofErr w:type="gramStart"/>
-      <w:r>
-        <w:t>types, and</w:t>
-      </w:r>
-      <w:proofErr w:type="gramEnd"/>
-      <w:r>
-        <w:t xml:space="preserve"> contains a method to generate the preset vehicle (with an input of user supplied </w:t>
+      <w:r>
+        <w:t xml:space="preserve">VehicleType (abstract class) – Base class for vehicle types, and contains a method to generate the preset vehicle (with an input of user supplied </w:t>
       </w:r>
       <w:r>
         <w:lastRenderedPageBreak/>
         <w:t>properties) and a method to get the required properties (to prompt the user) as every vehicle type needs different properties (for example, fuel vs electric engines require different input)</w:t>
       </w:r>
       <w:r>
-        <w:t xml:space="preserve">. The Engine component is independent of </w:t>
-      </w:r>
-      <w:proofErr w:type="spellStart"/>
-      <w:r>
-        <w:t>VehicleType</w:t>
-      </w:r>
-      <w:proofErr w:type="spellEnd"/>
-      <w:r>
-        <w:t xml:space="preserve">, as well as tire specifications, however the number of wheels is based on </w:t>
-      </w:r>
-      <w:proofErr w:type="spellStart"/>
-      <w:r>
-        <w:t>VehicleType</w:t>
-      </w:r>
-      <w:proofErr w:type="spellEnd"/>
-      <w:r>
-        <w:t>.</w:t>
+        <w:t>. The Engine component is independent of VehicleType, as well as tire specifications, however the number of wheels is based on VehicleType.</w:t>
       </w:r>
     </w:p>
     <w:p>
@@ -560,27 +328,9 @@
           <w:numId w:val="2"/>
         </w:numPr>
       </w:pPr>
-      <w:proofErr w:type="spellStart"/>
-      <w:r>
-        <w:t>CarBasedType</w:t>
-      </w:r>
-      <w:proofErr w:type="spellEnd"/>
-      <w:r>
-        <w:t xml:space="preserve"> (class) – A </w:t>
-      </w:r>
-      <w:proofErr w:type="spellStart"/>
-      <w:r>
-        <w:t>VehicleType</w:t>
-      </w:r>
-      <w:proofErr w:type="spellEnd"/>
-      <w:r>
-        <w:t xml:space="preserve"> that generates a Car and requires the properties needed to generate </w:t>
-      </w:r>
-      <w:proofErr w:type="gramStart"/>
-      <w:r>
-        <w:t>Cars</w:t>
-      </w:r>
-      <w:proofErr w:type="gramEnd"/>
+      <w:r>
+        <w:t>CarBasedType (class) – A VehicleType that generates a Car and requires the properties needed to generate Cars</w:t>
+      </w:r>
     </w:p>
     <w:p>
       <w:pPr>
@@ -590,36 +340,9 @@
           <w:numId w:val="2"/>
         </w:numPr>
       </w:pPr>
-      <w:proofErr w:type="spellStart"/>
-      <w:r>
-        <w:t>Motorcycle</w:t>
-      </w:r>
-      <w:r>
-        <w:t>BasedType</w:t>
-      </w:r>
-      <w:proofErr w:type="spellEnd"/>
-      <w:r>
-        <w:t xml:space="preserve"> (class) – A </w:t>
-      </w:r>
-      <w:proofErr w:type="spellStart"/>
-      <w:r>
-        <w:t>VehicleType</w:t>
-      </w:r>
-      <w:proofErr w:type="spellEnd"/>
-      <w:r>
-        <w:t xml:space="preserve"> that generates a </w:t>
-      </w:r>
-      <w:r>
-        <w:t>Motorcycle</w:t>
-      </w:r>
-      <w:r>
-        <w:t xml:space="preserve"> and requires the properties needed to generate </w:t>
-      </w:r>
-      <w:proofErr w:type="gramStart"/>
-      <w:r>
-        <w:t>Motorcycle</w:t>
-      </w:r>
-      <w:proofErr w:type="gramEnd"/>
+      <w:r>
+        <w:t>MotorcycleBasedType (class) – A VehicleType that generates a Motorcycle and requires the properties needed to generate Motorcycle</w:t>
+      </w:r>
     </w:p>
     <w:p>
       <w:pPr>
@@ -629,36 +352,126 @@
           <w:numId w:val="2"/>
         </w:numPr>
       </w:pPr>
-      <w:proofErr w:type="spellStart"/>
+      <w:r>
+        <w:t>TruckBasedType (class) – A VehicleType that generates a Truck and requires the properties needed to generate Truck</w:t>
+      </w:r>
+    </w:p>
+    <w:p>
+      <w:pPr>
+        <w:pStyle w:val="ListParagraph"/>
+        <w:numPr>
+          <w:ilvl w:val="2"/>
+          <w:numId w:val="2"/>
+        </w:numPr>
+      </w:pPr>
+      <w:r>
+        <w:t>Vehicle (</w:t>
+      </w:r>
+      <w:r>
+        <w:t xml:space="preserve">abstract </w:t>
+      </w:r>
+      <w:r>
+        <w:t>class) – Base class for all types of Vehicles, and contains Engine and Wheel as components</w:t>
+      </w:r>
+    </w:p>
+    <w:p>
+      <w:pPr>
+        <w:pStyle w:val="ListParagraph"/>
+        <w:numPr>
+          <w:ilvl w:val="2"/>
+          <w:numId w:val="2"/>
+        </w:numPr>
+      </w:pPr>
+      <w:r>
+        <w:t xml:space="preserve">Car (class) – A type of Vehicle that represents a car, with the corresponding car-specific member </w:t>
+      </w:r>
+      <w:r>
+        <w:t>properties</w:t>
+      </w:r>
+    </w:p>
+    <w:p>
+      <w:pPr>
+        <w:pStyle w:val="ListParagraph"/>
+        <w:numPr>
+          <w:ilvl w:val="3"/>
+          <w:numId w:val="2"/>
+        </w:numPr>
+      </w:pPr>
+      <w:r>
+        <w:t>eCarColor (enum) – Possible color that a Car can be</w:t>
+      </w:r>
+    </w:p>
+    <w:p>
+      <w:pPr>
+        <w:pStyle w:val="ListParagraph"/>
+        <w:numPr>
+          <w:ilvl w:val="2"/>
+          <w:numId w:val="2"/>
+        </w:numPr>
+      </w:pPr>
+      <w:r>
+        <w:t xml:space="preserve">Motorcycle (class) – A type of Vehicle that represents a motorcycle, with the corresponding </w:t>
+      </w:r>
+      <w:r>
+        <w:t>motorcycle</w:t>
+      </w:r>
+      <w:r>
+        <w:t xml:space="preserve">-specific member </w:t>
+      </w:r>
+      <w:r>
+        <w:t>propert</w:t>
+      </w:r>
+      <w:r>
+        <w:t>ies</w:t>
+      </w:r>
+    </w:p>
+    <w:p>
+      <w:pPr>
+        <w:pStyle w:val="ListParagraph"/>
+        <w:numPr>
+          <w:ilvl w:val="3"/>
+          <w:numId w:val="2"/>
+        </w:numPr>
+      </w:pPr>
+      <w:r>
+        <w:t>e</w:t>
+      </w:r>
+      <w:r>
+        <w:t>LicenseType</w:t>
+      </w:r>
+      <w:r>
+        <w:t xml:space="preserve"> (enum) – </w:t>
+      </w:r>
+      <w:r>
+        <w:t>Type of license that this motorcycle requires to drive</w:t>
+      </w:r>
+    </w:p>
+    <w:p>
+      <w:pPr>
+        <w:pStyle w:val="ListParagraph"/>
+        <w:numPr>
+          <w:ilvl w:val="2"/>
+          <w:numId w:val="2"/>
+        </w:numPr>
+      </w:pPr>
+      <w:r>
+        <w:t xml:space="preserve">Truck (class) – A type of Vehicle that represents a </w:t>
+      </w:r>
       <w:r>
         <w:t>Truck</w:t>
       </w:r>
       <w:r>
-        <w:t>BasedType</w:t>
-      </w:r>
-      <w:proofErr w:type="spellEnd"/>
-      <w:r>
-        <w:t xml:space="preserve"> (class) – A </w:t>
-      </w:r>
-      <w:proofErr w:type="spellStart"/>
-      <w:r>
-        <w:t>VehicleType</w:t>
-      </w:r>
-      <w:proofErr w:type="spellEnd"/>
-      <w:r>
-        <w:t xml:space="preserve"> that generates a </w:t>
-      </w:r>
-      <w:r>
-        <w:t>Truck</w:t>
-      </w:r>
-      <w:r>
-        <w:t xml:space="preserve"> and requires the properties needed to generate </w:t>
-      </w:r>
-      <w:proofErr w:type="gramStart"/>
-      <w:r>
-        <w:t>Truck</w:t>
-      </w:r>
-      <w:proofErr w:type="gramEnd"/>
+        <w:t xml:space="preserve"> with the corresponding </w:t>
+      </w:r>
+      <w:r>
+        <w:t>truck</w:t>
+      </w:r>
+      <w:r>
+        <w:t>-specific member propert</w:t>
+      </w:r>
+      <w:r>
+        <w:t>ies</w:t>
+      </w:r>
     </w:p>
     <w:p>
       <w:pPr>
@@ -669,25 +482,8 @@
         </w:numPr>
       </w:pPr>
       <w:r>
-        <w:t>Vehicle (abstract class) – Base class for all types of Vehicles, and contains Engine and Wheel as components</w:t>
-      </w:r>
-    </w:p>
-    <w:p>
-      <w:pPr>
-        <w:pStyle w:val="ListParagraph"/>
-        <w:numPr>
-          <w:ilvl w:val="2"/>
-          <w:numId w:val="2"/>
-        </w:numPr>
-      </w:pPr>
-      <w:r>
-        <w:t xml:space="preserve">Car (class) – A type of Vehicle that represents a car, with the corresponding car-specific member </w:t>
-      </w:r>
-      <w:proofErr w:type="gramStart"/>
-      <w:r>
-        <w:t>properties</w:t>
-      </w:r>
-      <w:proofErr w:type="gramEnd"/>
+        <w:t>VehicleFactory (class) – Factory type that generates Vehicles and requirements for different preset VehicleTypes. To add new vehicle types, this class is the only place that needs minor code additions</w:t>
+      </w:r>
     </w:p>
     <w:p>
       <w:pPr>
@@ -697,204 +493,12 @@
           <w:numId w:val="2"/>
         </w:numPr>
       </w:pPr>
-      <w:proofErr w:type="spellStart"/>
-      <w:r>
-        <w:t>eCarColor</w:t>
-      </w:r>
-      <w:proofErr w:type="spellEnd"/>
-      <w:r>
-        <w:t xml:space="preserve"> (</w:t>
-      </w:r>
-      <w:proofErr w:type="spellStart"/>
-      <w:r>
-        <w:t>enum</w:t>
-      </w:r>
-      <w:proofErr w:type="spellEnd"/>
-      <w:r>
-        <w:t xml:space="preserve">) – Possible color that a Car can </w:t>
-      </w:r>
-      <w:proofErr w:type="gramStart"/>
-      <w:r>
-        <w:t>be</w:t>
-      </w:r>
-      <w:proofErr w:type="gramEnd"/>
-    </w:p>
-    <w:p>
-      <w:pPr>
-        <w:pStyle w:val="ListParagraph"/>
-        <w:numPr>
-          <w:ilvl w:val="2"/>
-          <w:numId w:val="2"/>
-        </w:numPr>
-      </w:pPr>
-      <w:r>
-        <w:t>Motorcycle</w:t>
-      </w:r>
-      <w:r>
-        <w:t xml:space="preserve"> (class) – A type of Vehicle that represents a </w:t>
-      </w:r>
-      <w:r>
-        <w:t>motorcycle</w:t>
-      </w:r>
-      <w:r>
-        <w:t xml:space="preserve">, with the corresponding </w:t>
-      </w:r>
-      <w:r>
-        <w:t>motorcycle</w:t>
-      </w:r>
-      <w:r>
-        <w:t xml:space="preserve">-specific member </w:t>
-      </w:r>
-      <w:proofErr w:type="gramStart"/>
-      <w:r>
-        <w:t>propert</w:t>
-      </w:r>
-      <w:r>
-        <w:t>ies</w:t>
-      </w:r>
-      <w:proofErr w:type="gramEnd"/>
-    </w:p>
-    <w:p>
-      <w:pPr>
-        <w:pStyle w:val="ListParagraph"/>
-        <w:numPr>
-          <w:ilvl w:val="3"/>
-          <w:numId w:val="2"/>
-        </w:numPr>
-      </w:pPr>
-      <w:proofErr w:type="spellStart"/>
-      <w:r>
-        <w:t>e</w:t>
-      </w:r>
-      <w:r>
-        <w:t>LicenseType</w:t>
-      </w:r>
-      <w:proofErr w:type="spellEnd"/>
-      <w:r>
-        <w:t xml:space="preserve"> (</w:t>
-      </w:r>
-      <w:proofErr w:type="spellStart"/>
-      <w:r>
-        <w:t>enum</w:t>
-      </w:r>
-      <w:proofErr w:type="spellEnd"/>
-      <w:r>
-        <w:t xml:space="preserve">) – </w:t>
-      </w:r>
-      <w:r>
-        <w:t xml:space="preserve">Type of license that this motorcycle requires to </w:t>
-      </w:r>
-      <w:proofErr w:type="gramStart"/>
-      <w:r>
-        <w:t>drive</w:t>
-      </w:r>
-      <w:proofErr w:type="gramEnd"/>
-    </w:p>
-    <w:p>
-      <w:pPr>
-        <w:pStyle w:val="ListParagraph"/>
-        <w:numPr>
-          <w:ilvl w:val="2"/>
-          <w:numId w:val="2"/>
-        </w:numPr>
-      </w:pPr>
-      <w:r>
-        <w:t>Truck</w:t>
-      </w:r>
-      <w:r>
-        <w:t xml:space="preserve"> (class) – A type of Vehicle that represents a </w:t>
-      </w:r>
-      <w:r>
-        <w:t>Truck</w:t>
-      </w:r>
-      <w:r>
-        <w:t xml:space="preserve"> with the corresponding </w:t>
-      </w:r>
-      <w:r>
-        <w:t>truck</w:t>
-      </w:r>
-      <w:r>
-        <w:t xml:space="preserve">-specific member </w:t>
-      </w:r>
-      <w:proofErr w:type="gramStart"/>
-      <w:r>
-        <w:t>propert</w:t>
-      </w:r>
-      <w:r>
-        <w:t>ies</w:t>
-      </w:r>
-      <w:proofErr w:type="gramEnd"/>
-    </w:p>
-    <w:p>
-      <w:pPr>
-        <w:pStyle w:val="ListParagraph"/>
-        <w:numPr>
-          <w:ilvl w:val="2"/>
-          <w:numId w:val="2"/>
-        </w:numPr>
-      </w:pPr>
-      <w:proofErr w:type="spellStart"/>
-      <w:r>
-        <w:t>VehicleFactory</w:t>
-      </w:r>
-      <w:proofErr w:type="spellEnd"/>
-      <w:r>
-        <w:t xml:space="preserve"> (class) – Factory type that generates Vehicles and requirements for different preset </w:t>
-      </w:r>
-      <w:proofErr w:type="spellStart"/>
-      <w:r>
-        <w:t>VehicleTypes</w:t>
-      </w:r>
-      <w:proofErr w:type="spellEnd"/>
-      <w:r>
-        <w:t xml:space="preserve">. To add new vehicle types, this class is the only place that needs minor code </w:t>
-      </w:r>
-      <w:proofErr w:type="gramStart"/>
-      <w:r>
-        <w:t>additions</w:t>
-      </w:r>
-      <w:proofErr w:type="gramEnd"/>
-    </w:p>
-    <w:p>
-      <w:pPr>
-        <w:pStyle w:val="ListParagraph"/>
-        <w:numPr>
-          <w:ilvl w:val="3"/>
-          <w:numId w:val="2"/>
-        </w:numPr>
-      </w:pPr>
-      <w:proofErr w:type="spellStart"/>
-      <w:r>
-        <w:t>eVehicleType</w:t>
-      </w:r>
-      <w:proofErr w:type="spellEnd"/>
-      <w:r>
-        <w:t xml:space="preserve"> (</w:t>
-      </w:r>
-      <w:proofErr w:type="spellStart"/>
-      <w:r>
-        <w:t>enum</w:t>
-      </w:r>
-      <w:proofErr w:type="spellEnd"/>
-      <w:r>
-        <w:t>) – The current defined vehicle types</w:t>
-      </w:r>
-      <w:r>
-        <w:t xml:space="preserve"> that </w:t>
-      </w:r>
-      <w:proofErr w:type="spellStart"/>
-      <w:r>
-        <w:t>VehicleFactory</w:t>
-      </w:r>
-      <w:proofErr w:type="spellEnd"/>
-      <w:r>
-        <w:t xml:space="preserve"> can </w:t>
-      </w:r>
-      <w:proofErr w:type="gramStart"/>
-      <w:r>
-        <w:t>generate</w:t>
-      </w:r>
-      <w:proofErr w:type="gramEnd"/>
+      <w:r>
+        <w:t>eVehicleType (enum) – The current defined vehicle types</w:t>
+      </w:r>
+      <w:r>
+        <w:t xml:space="preserve"> that VehicleFactory can generate</w:t>
+      </w:r>
     </w:p>
     <w:p>
       <w:pPr>
@@ -904,11 +508,9 @@
           <w:numId w:val="2"/>
         </w:numPr>
       </w:pPr>
-      <w:proofErr w:type="spellStart"/>
       <w:r>
         <w:t>ConsoleUI</w:t>
       </w:r>
-      <w:proofErr w:type="spellEnd"/>
     </w:p>
     <w:p>
       <w:pPr>
@@ -930,21 +532,8 @@
           <w:numId w:val="2"/>
         </w:numPr>
       </w:pPr>
-      <w:proofErr w:type="spellStart"/>
-      <w:r>
-        <w:t>ConsoleUI</w:t>
-      </w:r>
-      <w:proofErr w:type="spellEnd"/>
-      <w:r>
-        <w:t xml:space="preserve"> (class) – Class that handles the front-end </w:t>
-      </w:r>
-      <w:proofErr w:type="gramStart"/>
-      <w:r>
-        <w:t>console based</w:t>
-      </w:r>
-      <w:proofErr w:type="gramEnd"/>
-      <w:r>
-        <w:t xml:space="preserve"> UI to manage the garage, following the client specification</w:t>
+      <w:r>
+        <w:t>ConsoleUI (class) – Class that handles the front-end console based UI to manage the garage, following the client specification</w:t>
       </w:r>
       <w:r>
         <w:br/>
@@ -962,10 +551,10 @@
         </w:rPr>
         <w:lastRenderedPageBreak/>
         <w:drawing>
-          <wp:inline distT="0" distB="0" distL="0" distR="0" wp14:anchorId="25475B9D" wp14:editId="34319FEA">
-            <wp:extent cx="5219700" cy="8229600"/>
-            <wp:effectExtent l="0" t="0" r="0" b="0"/>
-            <wp:docPr id="2" name="Picture 2"/>
+          <wp:inline distT="0" distB="0" distL="0" distR="0" wp14:anchorId="7E0B2E82" wp14:editId="7833749F">
+            <wp:extent cx="3638550" cy="8220075"/>
+            <wp:effectExtent l="0" t="0" r="0" b="9525"/>
+            <wp:docPr id="1" name="Picture 1"/>
             <wp:cNvGraphicFramePr>
               <a:graphicFrameLocks xmlns:a="http://schemas.openxmlformats.org/drawingml/2006/main" noChangeAspect="1"/>
             </wp:cNvGraphicFramePr>
@@ -973,7 +562,7 @@
               <a:graphicData uri="http://schemas.openxmlformats.org/drawingml/2006/picture">
                 <pic:pic xmlns:pic="http://schemas.openxmlformats.org/drawingml/2006/picture">
                   <pic:nvPicPr>
-                    <pic:cNvPr id="0" name="Picture 2"/>
+                    <pic:cNvPr id="0" name="Picture 1"/>
                     <pic:cNvPicPr>
                       <a:picLocks noChangeAspect="1" noChangeArrowheads="1"/>
                     </pic:cNvPicPr>
@@ -994,7 +583,7 @@
                   <pic:spPr bwMode="auto">
                     <a:xfrm>
                       <a:off x="0" y="0"/>
-                      <a:ext cx="5219700" cy="8229600"/>
+                      <a:ext cx="3638550" cy="8220075"/>
                     </a:xfrm>
                     <a:prstGeom prst="rect">
                       <a:avLst/>
@@ -1018,10 +607,10 @@
         </w:rPr>
         <w:lastRenderedPageBreak/>
         <w:drawing>
-          <wp:inline distT="0" distB="0" distL="0" distR="0" wp14:anchorId="6F41A759" wp14:editId="5D46E088">
-            <wp:extent cx="3581400" cy="8220075"/>
+          <wp:inline distT="0" distB="0" distL="0" distR="0" wp14:anchorId="36AAA719" wp14:editId="71D7123A">
+            <wp:extent cx="5143500" cy="8220075"/>
             <wp:effectExtent l="0" t="0" r="0" b="9525"/>
-            <wp:docPr id="3" name="Picture 3"/>
+            <wp:docPr id="4" name="Picture 4"/>
             <wp:cNvGraphicFramePr>
               <a:graphicFrameLocks xmlns:a="http://schemas.openxmlformats.org/drawingml/2006/main" noChangeAspect="1"/>
             </wp:cNvGraphicFramePr>
@@ -1029,7 +618,7 @@
               <a:graphicData uri="http://schemas.openxmlformats.org/drawingml/2006/picture">
                 <pic:pic xmlns:pic="http://schemas.openxmlformats.org/drawingml/2006/picture">
                   <pic:nvPicPr>
-                    <pic:cNvPr id="0" name="Picture 3"/>
+                    <pic:cNvPr id="0" name="Picture 2"/>
                     <pic:cNvPicPr>
                       <a:picLocks noChangeAspect="1" noChangeArrowheads="1"/>
                     </pic:cNvPicPr>
@@ -1050,7 +639,7 @@
                   <pic:spPr bwMode="auto">
                     <a:xfrm>
                       <a:off x="0" y="0"/>
-                      <a:ext cx="3581400" cy="8220075"/>
+                      <a:ext cx="5143500" cy="8220075"/>
                     </a:xfrm>
                     <a:prstGeom prst="rect">
                       <a:avLst/>

</xml_diff>